<commit_message>
sending manuscript to Michelle, iteration 1
</commit_message>
<xml_diff>
--- a/docs/all.docx
+++ b/docs/all.docx
@@ -76,235 +76,43 @@
         <w:rPr>
           <w:rFonts w:cs="Arial"/>
         </w:rPr>
-        <w:t xml:space="preserve"> integrates the trade-offs characterist</w:t>
+        <w:t xml:space="preserve"> integrates the trade-offs characteristic to riparian plant ecological strategies. We made the following predictions in this study: (1) wood density increases with frequency and magnitude of flooding disturbance (2) wood density increases as water availability in the riparian zone becomes less predictable, and (3) flooding and unpredictability of water availability induce environmental specialisation in wood density as they increase in severity. We </w:t>
       </w:r>
       <w:r>
         <w:rPr>
           <w:rFonts w:cs="Arial"/>
         </w:rPr>
-        <w:t xml:space="preserve">ic to riparian plant ecological </w:t>
+        <w:t xml:space="preserve">surveyed wood density of dominant species at </w:t>
       </w:r>
       <w:r>
         <w:rPr>
           <w:rFonts w:cs="Arial"/>
         </w:rPr>
-        <w:t xml:space="preserve">strategies. We made the following predictions in this study: (1) wood density increases </w:t>
+        <w:t>fifteen riparian sites along flow-gauged rivers across south-eastern Australia. Abundance-weighted site means of wood density were mapped along gradients of frequency and magnitude of flooding disturbance, and metrics of</w:t>
       </w:r>
       <w:r>
         <w:rPr>
           <w:rFonts w:cs="Arial"/>
         </w:rPr>
-        <w:t xml:space="preserve">with frequency and magnitude of </w:t>
+        <w:t xml:space="preserve"> </w:t>
       </w:r>
       <w:r>
         <w:rPr>
           <w:rFonts w:cs="Arial"/>
         </w:rPr>
-        <w:t>flooding disturbance (2) wood density increases as water availability in</w:t>
+        <w:t xml:space="preserve">riparian water availability </w:t>
       </w:r>
       <w:r>
         <w:rPr>
           <w:rFonts w:cs="Arial"/>
         </w:rPr>
-        <w:t xml:space="preserve"> the riparian zone becomes less </w:t>
+        <w:t>including</w:t>
       </w:r>
       <w:r>
         <w:rPr>
           <w:rFonts w:cs="Arial"/>
         </w:rPr>
-        <w:t>predictable, and (3) flooding and unpredictability of water availability induce envir</w:t>
-      </w:r>
-      <w:r>
-        <w:rPr>
-          <w:rFonts w:cs="Arial"/>
-        </w:rPr>
-        <w:t xml:space="preserve">onmental specialisation in wood </w:t>
-      </w:r>
-      <w:r>
-        <w:rPr>
-          <w:rFonts w:cs="Arial"/>
-        </w:rPr>
-        <w:t>densit</w:t>
-      </w:r>
-      <w:r>
-        <w:rPr>
-          <w:rFonts w:cs="Arial"/>
-        </w:rPr>
-        <w:t xml:space="preserve">y as they increase in severity. </w:t>
-      </w:r>
-      <w:r>
-        <w:rPr>
-          <w:rFonts w:cs="Arial"/>
-        </w:rPr>
-        <w:t xml:space="preserve">We </w:t>
-      </w:r>
-      <w:r>
-        <w:rPr>
-          <w:rFonts w:cs="Arial"/>
-        </w:rPr>
-        <w:t xml:space="preserve">surveyed wood density of dominant species at </w:t>
-      </w:r>
-      <w:r>
-        <w:rPr>
-          <w:rFonts w:cs="Arial"/>
-        </w:rPr>
-        <w:t xml:space="preserve">fifteen riparian sites along flow-gauged rivers across south-eastern </w:t>
-      </w:r>
-      <w:r>
-        <w:rPr>
-          <w:rFonts w:cs="Arial"/>
-        </w:rPr>
-        <w:t xml:space="preserve">Australia. </w:t>
-      </w:r>
-      <w:r>
-        <w:rPr>
-          <w:rFonts w:cs="Arial"/>
-        </w:rPr>
-        <w:t>A</w:t>
-      </w:r>
-      <w:r>
-        <w:rPr>
-          <w:rFonts w:cs="Arial"/>
-        </w:rPr>
-        <w:t xml:space="preserve">bundance-weighted site means of </w:t>
-      </w:r>
-      <w:r>
-        <w:rPr>
-          <w:rFonts w:cs="Arial"/>
-        </w:rPr>
-        <w:t>wood density were mapped along gradients of frequency and magnitude of flooding disturbance, and metrics of</w:t>
-      </w:r>
-      <w:r>
-        <w:rPr>
-          <w:rFonts w:cs="Arial"/>
-        </w:rPr>
-        <w:t xml:space="preserve"> </w:t>
-      </w:r>
-      <w:r>
-        <w:rPr>
-          <w:rFonts w:cs="Arial"/>
-        </w:rPr>
-        <w:t xml:space="preserve">riparian water availability </w:t>
-      </w:r>
-      <w:r>
-        <w:rPr>
-          <w:rFonts w:cs="Arial"/>
-        </w:rPr>
-        <w:t>including</w:t>
-      </w:r>
-      <w:r>
-        <w:rPr>
-          <w:rFonts w:cs="Arial"/>
-        </w:rPr>
-        <w:t xml:space="preserve"> baseflow index, seasonality and inter-annual varia</w:t>
-      </w:r>
-      <w:r>
-        <w:rPr>
-          <w:rFonts w:cs="Arial"/>
-        </w:rPr>
-        <w:t xml:space="preserve">bility. </w:t>
-      </w:r>
-      <w:r>
-        <w:rPr>
-          <w:rFonts w:cs="Arial"/>
-        </w:rPr>
-        <w:t>Metrics describing the largest, most intense flood events throughout a river’s hydrol</w:t>
-      </w:r>
-      <w:r>
-        <w:rPr>
-          <w:rFonts w:cs="Arial"/>
-        </w:rPr>
-        <w:t xml:space="preserve">ogical record were found to be </w:t>
-      </w:r>
-      <w:r>
-        <w:rPr>
-          <w:rFonts w:cs="Arial"/>
-        </w:rPr>
-        <w:t>strong positive predictors of mean wood density. Mean wood density w</w:t>
-      </w:r>
-      <w:r>
-        <w:rPr>
-          <w:rFonts w:cs="Arial"/>
-        </w:rPr>
-        <w:t xml:space="preserve">as also positively predicted by </w:t>
-      </w:r>
-      <w:r>
-        <w:rPr>
-          <w:rFonts w:cs="Arial"/>
-        </w:rPr>
-        <w:t xml:space="preserve">unpredictability of water availability in the riparian zone. This latter relationship </w:t>
-      </w:r>
-      <w:r>
-        <w:rPr>
-          <w:rFonts w:cs="Arial"/>
-        </w:rPr>
-        <w:t xml:space="preserve">was maximised where patterns of </w:t>
-      </w:r>
-      <w:r>
-        <w:rPr>
-          <w:rFonts w:cs="Arial"/>
-        </w:rPr>
-        <w:t>flow were highly seasonal, but the season with which they were associated wa</w:t>
-      </w:r>
-      <w:r>
-        <w:rPr>
-          <w:rFonts w:cs="Arial"/>
-        </w:rPr>
-        <w:t xml:space="preserve">s not consistent throughout the record. </w:t>
-      </w:r>
-      <w:r>
-        <w:rPr>
-          <w:rFonts w:cs="Arial"/>
-        </w:rPr>
-        <w:t>Our study highlights the import</w:t>
-      </w:r>
-      <w:r>
-        <w:rPr>
-          <w:rFonts w:cs="Arial"/>
-        </w:rPr>
-        <w:t xml:space="preserve">ance of hydrological conditions </w:t>
-      </w:r>
-      <w:r>
-        <w:rPr>
-          <w:rFonts w:cs="Arial"/>
-        </w:rPr>
-        <w:t xml:space="preserve">– particularly disturbance and environmental unpredictability, as determinants of </w:t>
-      </w:r>
-      <w:r>
-        <w:rPr>
-          <w:rFonts w:cs="Arial"/>
-        </w:rPr>
-        <w:t xml:space="preserve">ecological strategy in riparian </w:t>
-      </w:r>
-      <w:r>
-        <w:rPr>
-          <w:rFonts w:cs="Arial"/>
-        </w:rPr>
-        <w:t>plants. This is likely to hold important ecological consequences for riparian pla</w:t>
-      </w:r>
-      <w:r>
-        <w:rPr>
-          <w:rFonts w:cs="Arial"/>
-        </w:rPr>
-        <w:t xml:space="preserve">nt communities in south-eastern Australia, where increasing </w:t>
-      </w:r>
-      <w:r>
-        <w:rPr>
-          <w:rFonts w:cs="Arial"/>
-        </w:rPr>
-        <w:t xml:space="preserve">climatic variability and frequency of extreme events </w:t>
-      </w:r>
-      <w:r>
-        <w:rPr>
-          <w:rFonts w:cs="Arial"/>
-        </w:rPr>
-        <w:t xml:space="preserve">are hallmarks of climate change </w:t>
-      </w:r>
-      <w:r>
-        <w:rPr>
-          <w:rFonts w:cs="Arial"/>
-        </w:rPr>
-        <w:t>predictions.</w:t>
+        <w:t xml:space="preserve"> baseflow index, seasonality and inter-annual variability. Metrics describing the largest, most intense flood events throughout a river’s hydrological record were found to be strong positive predictors of mean wood density. Mean wood density was also positively predicted by unpredictability of water availability in the riparian zone. This latter relationship was maximised where patterns of flow were highly seasonal, but the season with which they were associated was not consistent throughout the record. Our study highlights the importance of hydrological conditions – particularly disturbance and environmental unpredictability, as determinants of ecological strategy in riparian plants. This is likely to hold important ecological consequences for riparian plant communities in south-eastern Australia, where increasing climatic variability and frequency of extreme events are hallmarks of climate change predictions.</w:t>
       </w:r>
     </w:p>
     <w:p>
@@ -1837,7 +1645,7 @@
           <w:sz w:val="22"/>
           <w:szCs w:val="22"/>
         </w:rPr>
-        <w:t xml:space="preserve"> Samples were extracted from the base of the main trunk, 10 cm above the leaf litter level, and air-dried at 20-45°C. On return to the laboratory, samples were rehydrated in deionised water and </w:t>
+        <w:t xml:space="preserve"> Samples were extracted from the base of the main trunk, 10 cm above the leaf litter level, and air-dried at 20-45</w:t>
       </w:r>
       <w:r>
         <w:rPr>
@@ -1848,7 +1656,7 @@
           <w:sz w:val="22"/>
           <w:szCs w:val="22"/>
         </w:rPr>
-        <w:t>10 mm sections of mature w</w:t>
+        <w:t xml:space="preserve"> </w:t>
       </w:r>
       <w:r>
         <w:rPr>
@@ -1859,7 +1667,7 @@
           <w:sz w:val="22"/>
           <w:szCs w:val="22"/>
         </w:rPr>
-        <w:t>ood were cut with a razor</w:t>
+        <w:t xml:space="preserve">°C. On return to the laboratory, samples were rehydrated in deionised water and </w:t>
       </w:r>
       <w:r>
         <w:rPr>
@@ -1870,7 +1678,7 @@
           <w:sz w:val="22"/>
           <w:szCs w:val="22"/>
         </w:rPr>
-        <w:t xml:space="preserve">, using visual inspection of vessel occlusion as an indicator of </w:t>
+        <w:t>10 mm sections of mature w</w:t>
       </w:r>
       <w:r>
         <w:rPr>
@@ -1881,7 +1689,7 @@
           <w:sz w:val="22"/>
           <w:szCs w:val="22"/>
         </w:rPr>
-        <w:t>maturity</w:t>
+        <w:t>ood were cut with a razor</w:t>
       </w:r>
       <w:r>
         <w:rPr>
@@ -1892,7 +1700,51 @@
           <w:sz w:val="22"/>
           <w:szCs w:val="22"/>
         </w:rPr>
-        <w:t xml:space="preserve">. Sections were measured (x, y and z dimensions) with calipers (Mitzuni) to calculate wet volume, then oven-dried at 80°C for 48 hours and weighed using a microbalance (Mettler Toledo). </w:t>
+        <w:t xml:space="preserve">, using visual inspection of vessel occlusion as an indicator of </w:t>
+      </w:r>
+      <w:r>
+        <w:rPr>
+          <w:rFonts w:asciiTheme="minorHAnsi" w:hAnsiTheme="minorHAnsi" w:cs="Arial"/>
+          <w:b w:val="0"/>
+          <w:bCs w:val="0"/>
+          <w:color w:val="222222"/>
+          <w:sz w:val="22"/>
+          <w:szCs w:val="22"/>
+        </w:rPr>
+        <w:t>maturity</w:t>
+      </w:r>
+      <w:r>
+        <w:rPr>
+          <w:rFonts w:asciiTheme="minorHAnsi" w:hAnsiTheme="minorHAnsi" w:cs="Arial"/>
+          <w:b w:val="0"/>
+          <w:bCs w:val="0"/>
+          <w:color w:val="222222"/>
+          <w:sz w:val="22"/>
+          <w:szCs w:val="22"/>
+        </w:rPr>
+        <w:t xml:space="preserve">. Sections were measured (x, y and z dimensions) with </w:t>
+      </w:r>
+      <w:r>
+        <w:rPr>
+          <w:rFonts w:asciiTheme="minorHAnsi" w:hAnsiTheme="minorHAnsi" w:cs="Arial"/>
+          <w:b w:val="0"/>
+          <w:bCs w:val="0"/>
+          <w:color w:val="222222"/>
+          <w:sz w:val="22"/>
+          <w:szCs w:val="22"/>
+        </w:rPr>
+        <w:t>callipers</w:t>
+      </w:r>
+      <w:r>
+        <w:rPr>
+          <w:rFonts w:asciiTheme="minorHAnsi" w:hAnsiTheme="minorHAnsi" w:cs="Arial"/>
+          <w:b w:val="0"/>
+          <w:bCs w:val="0"/>
+          <w:color w:val="222222"/>
+          <w:sz w:val="22"/>
+          <w:szCs w:val="22"/>
+        </w:rPr>
+        <w:t xml:space="preserve"> (Mitzuni) to calculate wet volume, then oven-dried at 80°C for 48 hours and weighed using a microbalance (Mettler Toledo). </w:t>
       </w:r>
       <w:r>
         <w:rPr>
@@ -2244,7 +2096,6 @@
           </w:tcPr>
           <w:p>
             <w:pPr>
-              <w:jc w:val="both"/>
               <w:rPr>
                 <w:rFonts w:eastAsia="Times New Roman" w:cs="Times New Roman"/>
                 <w:color w:val="000000"/>
@@ -2340,7 +2191,6 @@
           </w:tcPr>
           <w:p>
             <w:pPr>
-              <w:jc w:val="both"/>
               <w:rPr>
                 <w:rFonts w:eastAsia="Times New Roman" w:cs="Times New Roman"/>
                 <w:color w:val="000000"/>
@@ -2420,7 +2270,6 @@
           </w:tcPr>
           <w:p>
             <w:pPr>
-              <w:jc w:val="both"/>
               <w:rPr>
                 <w:rFonts w:eastAsia="Times New Roman" w:cs="Times New Roman"/>
                 <w:color w:val="000000"/>
@@ -2509,7 +2358,6 @@
           </w:tcPr>
           <w:p>
             <w:pPr>
-              <w:jc w:val="both"/>
               <w:rPr>
                 <w:rFonts w:eastAsia="Times New Roman" w:cs="Times New Roman"/>
                 <w:color w:val="000000"/>
@@ -2589,7 +2437,6 @@
           </w:tcPr>
           <w:p>
             <w:pPr>
-              <w:jc w:val="both"/>
               <w:rPr>
                 <w:rFonts w:eastAsia="Times New Roman" w:cs="Times New Roman"/>
                 <w:color w:val="000000"/>
@@ -2610,6 +2457,7 @@
               <w:tabs>
                 <w:tab w:val="left" w:pos="3160"/>
               </w:tabs>
+              <w:jc w:val="center"/>
               <w:rPr>
                 <w:rFonts w:eastAsia="Times New Roman" w:cs="Times New Roman"/>
                 <w:i/>
@@ -2694,7 +2542,6 @@
           </w:tcPr>
           <w:p>
             <w:pPr>
-              <w:jc w:val="both"/>
               <w:rPr>
                 <w:rFonts w:eastAsia="Times New Roman" w:cs="Times New Roman"/>
                 <w:color w:val="000000"/>
@@ -2774,7 +2621,6 @@
           </w:tcPr>
           <w:p>
             <w:pPr>
-              <w:jc w:val="both"/>
               <w:rPr>
                 <w:rFonts w:eastAsia="Times New Roman" w:cs="Times New Roman"/>
                 <w:color w:val="000000"/>
@@ -2851,7 +2697,6 @@
           </w:tcPr>
           <w:p>
             <w:pPr>
-              <w:jc w:val="both"/>
               <w:rPr>
                 <w:rFonts w:eastAsia="Times New Roman" w:cs="Times New Roman"/>
                 <w:color w:val="000000"/>
@@ -2928,7 +2773,6 @@
           </w:tcPr>
           <w:p>
             <w:pPr>
-              <w:jc w:val="both"/>
               <w:rPr>
                 <w:rFonts w:eastAsia="Times New Roman" w:cs="Times New Roman"/>
                 <w:color w:val="000000"/>
@@ -2946,6 +2790,7 @@
           </w:tcPr>
           <w:p>
             <w:pPr>
+              <w:jc w:val="center"/>
               <w:rPr>
                 <w:rFonts w:eastAsia="Times New Roman" w:cs="Times New Roman"/>
                 <w:i/>
@@ -3032,7 +2877,6 @@
           </w:tcPr>
           <w:p>
             <w:pPr>
-              <w:jc w:val="both"/>
               <w:rPr>
                 <w:rFonts w:eastAsia="Times New Roman" w:cs="Times New Roman"/>
                 <w:color w:val="000000"/>
@@ -3114,7 +2958,6 @@
           </w:tcPr>
           <w:p>
             <w:pPr>
-              <w:jc w:val="both"/>
               <w:rPr>
                 <w:rFonts w:eastAsia="Times New Roman" w:cs="Times New Roman"/>
                 <w:color w:val="000000"/>
@@ -3132,6 +2975,7 @@
           </w:tcPr>
           <w:p>
             <w:pPr>
+              <w:jc w:val="center"/>
               <w:rPr>
                 <w:i/>
               </w:rPr>
@@ -3211,7 +3055,6 @@
           </w:tcPr>
           <w:p>
             <w:pPr>
-              <w:jc w:val="both"/>
               <w:rPr>
                 <w:rFonts w:eastAsia="Times New Roman" w:cs="Times New Roman"/>
                 <w:color w:val="000000"/>
@@ -3300,7 +3143,6 @@
           </w:tcPr>
           <w:p>
             <w:pPr>
-              <w:jc w:val="both"/>
               <w:rPr>
                 <w:rFonts w:eastAsia="Times New Roman" w:cs="Times New Roman"/>
                 <w:color w:val="000000"/>
@@ -3386,7 +3228,6 @@
           </w:tcPr>
           <w:p>
             <w:pPr>
-              <w:jc w:val="both"/>
               <w:rPr>
                 <w:rFonts w:eastAsia="Times New Roman" w:cs="Times New Roman"/>
                 <w:color w:val="000000"/>
@@ -3461,7 +3302,6 @@
           </w:tcPr>
           <w:p>
             <w:pPr>
-              <w:jc w:val="both"/>
               <w:rPr>
                 <w:rFonts w:eastAsia="Times New Roman" w:cs="Times New Roman"/>
                 <w:color w:val="000000"/>
@@ -3539,7 +3379,6 @@
           </w:tcPr>
           <w:p>
             <w:pPr>
-              <w:jc w:val="both"/>
               <w:rPr>
                 <w:rFonts w:eastAsia="Times New Roman" w:cs="Times New Roman"/>
                 <w:color w:val="000000"/>
@@ -3616,7 +3455,6 @@
           </w:tcPr>
           <w:p>
             <w:pPr>
-              <w:jc w:val="both"/>
               <w:rPr>
                 <w:rFonts w:eastAsia="Times New Roman" w:cs="Times New Roman"/>
                 <w:color w:val="000000"/>
@@ -3715,7 +3553,6 @@
           </w:tcPr>
           <w:p>
             <w:pPr>
-              <w:jc w:val="both"/>
               <w:rPr>
                 <w:rFonts w:eastAsia="Times New Roman" w:cs="Times New Roman"/>
                 <w:color w:val="000000"/>
@@ -3792,7 +3629,6 @@
           </w:tcPr>
           <w:p>
             <w:pPr>
-              <w:jc w:val="both"/>
               <w:rPr>
                 <w:rFonts w:eastAsia="Times New Roman" w:cs="Times New Roman"/>
                 <w:color w:val="000000"/>
@@ -3869,7 +3705,6 @@
           </w:tcPr>
           <w:p>
             <w:pPr>
-              <w:jc w:val="both"/>
               <w:rPr>
                 <w:rFonts w:eastAsia="Times New Roman" w:cs="Times New Roman"/>
                 <w:color w:val="000000"/>
@@ -3887,6 +3722,7 @@
           </w:tcPr>
           <w:p>
             <w:pPr>
+              <w:jc w:val="center"/>
               <w:rPr>
                 <w:rFonts w:eastAsia="Times New Roman" w:cs="Times New Roman"/>
                 <w:color w:val="000000"/>
@@ -3982,7 +3818,6 @@
           </w:tcPr>
           <w:p>
             <w:pPr>
-              <w:jc w:val="both"/>
               <w:rPr>
                 <w:rFonts w:eastAsia="Times New Roman" w:cs="Times New Roman"/>
                 <w:color w:val="000000"/>
@@ -4390,10 +4225,7 @@
         <w:fldChar w:fldCharType="end"/>
       </w:r>
       <w:r>
-        <w:t>.</w:t>
-      </w:r>
-      <w:r>
-        <w:t xml:space="preserve"> Statistical significance was thresholded at alpha = 0.05.</w:t>
+        <w:t>. Statistical significance was thresholded at alpha = 0.05.</w:t>
       </w:r>
     </w:p>
     <w:p>
@@ -4480,7 +4312,13 @@
         <w:jc w:val="both"/>
       </w:pPr>
       <w:r>
-        <w:t xml:space="preserve">Ordinary least-squares regression models were generated for selected metrics to determine relationships between hydrological gradients and abundance weighted site mean values. Wood density data was normally distributed and did not require transformation. To reduce the occurrence of Type 1 statistical error, we adjusted the resulting p values using the Benjamini and Hochberg (BH) </w:t>
+        <w:t>Ordinary least-squares regression models were generated for selected metrics to determine relationships between hydrological gradients and abundance weighted site mean values. Wood density data was normally distributed and did not require transformation. To reduce the occurrence of Type 1 statistical error, we adjusted the resulti</w:t>
+      </w:r>
+      <w:r>
+        <w:t xml:space="preserve">ng p values using the Benjamini - </w:t>
+      </w:r>
+      <w:r>
+        <w:t xml:space="preserve">Hochberg (BH) </w:t>
       </w:r>
       <w:r>
         <w:lastRenderedPageBreak/>
@@ -4520,7 +4358,12 @@
         <w:t>supported</w:t>
       </w:r>
       <w:r>
-        <w:t xml:space="preserve"> inclusion of each subgroup of hydrological metrics, these metrics were highly autocorrelated. The BH procedure has been shown to control the false discovery rate for positively dependent test statistics (Benjamini and Yekutieli, 2001). We then identified ecologically relevant axes of variation in hydrological conditions by running a principal components analysis </w:t>
+        <w:t xml:space="preserve"> inclusion of each subgroup of hydrological metrics, these metrics wer</w:t>
+      </w:r>
+      <w:bookmarkStart w:id="0" w:name="_GoBack"/>
+      <w:bookmarkEnd w:id="0"/>
+      <w:r>
+        <w:t xml:space="preserve">e highly autocorrelated. The BH procedure has been shown to control the false discovery rate for positively dependent test statistics (Benjamini and Yekutieli, 2001). We then identified ecologically relevant axes of variation in hydrological conditions by running a principal components analysis </w:t>
       </w:r>
       <w:r>
         <w:t xml:space="preserve">(stats package, </w:t>
@@ -4768,7 +4611,13 @@
         <w:jc w:val="both"/>
       </w:pPr>
       <w:r>
-        <w:t xml:space="preserve">Using abundance weighted site mean values, wood density was found to be significantly different between unpredictable baseflow rivers and stable baseflow rivers. The difference btween unpredictable intermittent rivers and stable baseflow rivers </w:t>
+        <w:t>Using abundance weighted site mean values, wood density was found to be significantly different between unpredictable baseflow rivers and stable baseflow rivers. The difference b</w:t>
+      </w:r>
+      <w:r>
+        <w:t>e</w:t>
+      </w:r>
+      <w:r>
+        <w:t xml:space="preserve">tween unpredictable intermittent rivers and stable baseflow rivers </w:t>
       </w:r>
       <w:r>
         <w:t>approached significance (p</w:t>
@@ -5965,14 +5814,7 @@
           <w:sz w:val="22"/>
           <w:szCs w:val="22"/>
         </w:rPr>
-        <w:t xml:space="preserve">contingency of monthly mean daily flow </w:t>
-      </w:r>
-      <w:r>
-        <w:rPr>
-          <w:sz w:val="22"/>
-          <w:szCs w:val="22"/>
-        </w:rPr>
-        <w:t>(</w:t>
+        <w:t>contingency of monthly mean daily flow (</w:t>
       </w:r>
       <w:r>
         <w:rPr>
@@ -15010,8 +14852,6 @@
           <w:b/>
         </w:rPr>
       </w:pPr>
-      <w:bookmarkStart w:id="0" w:name="_GoBack"/>
-      <w:bookmarkEnd w:id="0"/>
       <w:r>
         <w:rPr>
           <w:b/>
@@ -15088,6 +14928,9 @@
         <w:t>Numerous studies have discussed the role of various anatomical components of woody tissue in stabilising xylem against cavitation when plants are under severe water stress, but the exact role that woody fibres play in stabilising xylem vessels appears to be inconsistent</w:t>
       </w:r>
       <w:r>
+        <w:t xml:space="preserve"> </w:t>
+      </w:r>
+      <w:r>
         <w:fldChar w:fldCharType="begin" w:fldLock="1"/>
       </w:r>
       <w:r>
@@ -15138,7 +14981,13 @@
         <w:jc w:val="both"/>
       </w:pPr>
       <w:r>
-        <w:t>A more compelling rationale for our findings is that riparian woody plants are again overcompensating for the possibility of rare life-or-death stress events. In the absence of predictable cues about timing of watering flows, broad phenotypic plasticity in resource use traits may in fact be maladaptive in highly unpredictable environments</w:t>
+        <w:t>A more compelling rationale for our findings is that riparian woody plants are again overcompensating for the possibility of rare</w:t>
+      </w:r>
+      <w:r>
+        <w:t>,</w:t>
+      </w:r>
+      <w:r>
+        <w:t xml:space="preserve"> life-or-death stress events. In the absence of predictable cues about timing of watering flows, broad phenotypic plasticity in resource use traits may in fact be maladaptive in highly unpredictable environments</w:t>
       </w:r>
       <w:r>
         <w:t xml:space="preserve"> </w:t>
@@ -19118,7 +18967,7 @@
 </file>
 
 <file path=customXml/itemProps1.xml><?xml version="1.0" encoding="utf-8"?>
-<ds:datastoreItem xmlns:ds="http://schemas.openxmlformats.org/officeDocument/2006/customXml" ds:itemID="{DA8929A5-3659-42EA-83B9-11C99BFACE78}">
+<ds:datastoreItem xmlns:ds="http://schemas.openxmlformats.org/officeDocument/2006/customXml" ds:itemID="{82E36EBD-B0C2-454B-9017-37A008BC63FB}">
   <ds:schemaRefs>
     <ds:schemaRef ds:uri="http://schemas.openxmlformats.org/officeDocument/2006/bibliography"/>
   </ds:schemaRefs>

</xml_diff>